<commit_message>
Updated to calculate size
</commit_message>
<xml_diff>
--- a/G043_A2_PS03_URL_Caching/designPS03_G043.docx
+++ b/G043_A2_PS03_URL_Caching/designPS03_G043.docx
@@ -4,7 +4,7 @@
   <w:body>
     <w:p>
       <w:pPr>
-        <w:jc w:val="center"/>
+        <w:ind w:left="1440" w:firstLine="720"/>
         <w:rPr>
           <w:rFonts w:ascii="Cambria" w:hAnsi="Cambria"/>
           <w:b/>
@@ -1518,6 +1518,7 @@
     <w:p>
       <w:pPr>
         <w:pStyle w:val="Heading2"/>
+        <w:spacing w:before="0"/>
         <w:jc w:val="both"/>
         <w:rPr>
           <w:rFonts w:ascii="Cambria" w:hAnsi="Cambria"/>
@@ -1696,6 +1697,7 @@
     <w:p>
       <w:pPr>
         <w:pStyle w:val="Heading3"/>
+        <w:spacing w:before="0"/>
         <w:ind w:left="1296"/>
         <w:rPr>
           <w:rFonts w:ascii="Cambria" w:hAnsi="Cambria"/>
@@ -1884,6 +1886,7 @@
     <w:p>
       <w:pPr>
         <w:pStyle w:val="Heading3"/>
+        <w:spacing w:before="0"/>
         <w:ind w:left="1296"/>
         <w:rPr>
           <w:rFonts w:ascii="Cambria" w:hAnsi="Cambria"/>
@@ -1941,31 +1944,371 @@
           <w:rFonts w:ascii="Cambria" w:hAnsi="Cambria"/>
           <w:color w:val="000000" w:themeColor="text1"/>
         </w:rPr>
-        <w:t xml:space="preserve">he complexity depends on the number of commands in the file and the complexity of the invoked operations. </w:t>
+        <w:t>he complexity depends on the number of commands in the file and the complexity of the invoked operations. For each operation, the traversal cost depends on n</w:t>
+      </w:r>
+      <w:r>
+        <w:rPr>
+          <w:rFonts w:ascii="Cambria" w:hAnsi="Cambria"/>
+          <w:color w:val="000000" w:themeColor="text1"/>
+        </w:rPr>
+        <w:t>.</w:t>
       </w:r>
     </w:p>
     <w:p>
       <w:pPr>
-        <w:ind w:left="1386"/>
+        <w:pStyle w:val="Heading3"/>
+        <w:numPr>
+          <w:ilvl w:val="0"/>
+          <w:numId w:val="0"/>
+        </w:numPr>
+        <w:spacing w:before="0"/>
+        <w:ind w:left="666" w:firstLine="720"/>
+        <w:rPr>
+          <w:rFonts w:ascii="Cambria" w:hAnsi="Cambria"/>
+        </w:rPr>
+      </w:pPr>
+      <w:bookmarkStart w:id="7" w:name="_Toc186997694"/>
+      <w:r>
+        <w:rPr>
+          <w:rFonts w:ascii="Cambria" w:eastAsiaTheme="minorHAnsi" w:hAnsi="Cambria" w:cstheme="minorBidi"/>
+          <w:color w:val="000000" w:themeColor="text1"/>
+          <w:sz w:val="22"/>
+          <w:szCs w:val="22"/>
+        </w:rPr>
+        <w:t>Time Complexity: O(n)</w:t>
+      </w:r>
+      <w:bookmarkEnd w:id="7"/>
+      <w:r>
+        <w:rPr>
+          <w:rFonts w:ascii="Cambria" w:hAnsi="Cambria"/>
+        </w:rPr>
+        <w:t xml:space="preserve"> </w:t>
+      </w:r>
+    </w:p>
+    <w:p/>
+    <w:p>
+      <w:pPr>
+        <w:pStyle w:val="Heading2"/>
         <w:jc w:val="both"/>
         <w:rPr>
           <w:rFonts w:ascii="Cambria" w:hAnsi="Cambria"/>
-          <w:color w:val="000000" w:themeColor="text1"/>
-        </w:rPr>
-      </w:pPr>
-      <w:r>
-        <w:rPr>
-          <w:rFonts w:ascii="Cambria" w:hAnsi="Cambria"/>
-          <w:color w:val="000000" w:themeColor="text1"/>
-        </w:rPr>
-        <w:t>For each operation, the traversal cost depends on n</w:t>
-      </w:r>
-      <w:r>
-        <w:rPr>
-          <w:rFonts w:ascii="Cambria" w:hAnsi="Cambria"/>
-          <w:color w:val="000000" w:themeColor="text1"/>
-        </w:rPr>
-        <w:t>.</w:t>
+          <w:b/>
+          <w:color w:val="000000" w:themeColor="text1"/>
+          <w:sz w:val="22"/>
+          <w:szCs w:val="22"/>
+        </w:rPr>
+      </w:pPr>
+      <w:proofErr w:type="spellStart"/>
+      <w:r>
+        <w:rPr>
+          <w:rFonts w:ascii="Cambria" w:hAnsi="Cambria"/>
+          <w:b/>
+          <w:color w:val="000000" w:themeColor="text1"/>
+          <w:sz w:val="22"/>
+          <w:szCs w:val="22"/>
+        </w:rPr>
+        <w:t>calculate_size</w:t>
+      </w:r>
+      <w:proofErr w:type="spellEnd"/>
+      <w:r>
+        <w:rPr>
+          <w:rFonts w:ascii="Cambria" w:hAnsi="Cambria"/>
+          <w:b/>
+          <w:color w:val="000000" w:themeColor="text1"/>
+          <w:sz w:val="22"/>
+          <w:szCs w:val="22"/>
+        </w:rPr>
+        <w:t xml:space="preserve"> </w:t>
+      </w:r>
+      <w:r>
+        <w:rPr>
+          <w:rFonts w:ascii="Cambria" w:hAnsi="Cambria"/>
+          <w:b/>
+          <w:color w:val="000000" w:themeColor="text1"/>
+          <w:sz w:val="22"/>
+          <w:szCs w:val="22"/>
+        </w:rPr>
+        <w:t xml:space="preserve">(): </w:t>
+      </w:r>
+    </w:p>
+    <w:p>
+      <w:pPr>
+        <w:ind w:left="576"/>
+        <w:jc w:val="both"/>
+        <w:rPr>
+          <w:rFonts w:ascii="Cambria" w:hAnsi="Cambria"/>
+          <w:lang w:val="en-US"/>
+        </w:rPr>
+      </w:pPr>
+      <w:r>
+        <w:rPr>
+          <w:rFonts w:ascii="Cambria" w:hAnsi="Cambria"/>
+        </w:rPr>
+        <w:t>T</w:t>
+      </w:r>
+      <w:r>
+        <w:rPr>
+          <w:rFonts w:ascii="Cambria" w:hAnsi="Cambria"/>
+        </w:rPr>
+        <w:t xml:space="preserve">he </w:t>
+      </w:r>
+      <w:proofErr w:type="spellStart"/>
+      <w:r>
+        <w:rPr>
+          <w:rStyle w:val="HTMLCode"/>
+          <w:rFonts w:ascii="Cambria" w:eastAsiaTheme="majorEastAsia" w:hAnsi="Cambria"/>
+          <w:b/>
+          <w:bCs/>
+          <w:color w:val="000000" w:themeColor="text1"/>
+          <w:sz w:val="22"/>
+          <w:szCs w:val="22"/>
+        </w:rPr>
+        <w:t>calculate_size</w:t>
+      </w:r>
+      <w:proofErr w:type="spellEnd"/>
+      <w:r>
+        <w:rPr>
+          <w:rStyle w:val="HTMLCode"/>
+          <w:rFonts w:ascii="Cambria" w:eastAsiaTheme="majorEastAsia" w:hAnsi="Cambria"/>
+          <w:b/>
+          <w:bCs/>
+          <w:color w:val="000000" w:themeColor="text1"/>
+          <w:sz w:val="22"/>
+          <w:szCs w:val="22"/>
+        </w:rPr>
+        <w:t xml:space="preserve"> </w:t>
+      </w:r>
+      <w:r>
+        <w:rPr>
+          <w:rFonts w:ascii="Cambria" w:hAnsi="Cambria"/>
+        </w:rPr>
+        <w:t xml:space="preserve">function </w:t>
+      </w:r>
+      <w:proofErr w:type="gramStart"/>
+      <w:r>
+        <w:rPr>
+          <w:rFonts w:ascii="Cambria" w:hAnsi="Cambria"/>
+          <w:lang w:val="en-US"/>
+        </w:rPr>
+        <w:t>c</w:t>
+      </w:r>
+      <w:r>
+        <w:rPr>
+          <w:rFonts w:ascii="Cambria" w:hAnsi="Cambria"/>
+          <w:lang w:val="en-US"/>
+        </w:rPr>
+        <w:t>alculate</w:t>
+      </w:r>
+      <w:proofErr w:type="gramEnd"/>
+      <w:r>
+        <w:rPr>
+          <w:rFonts w:ascii="Cambria" w:hAnsi="Cambria"/>
+          <w:lang w:val="en-US"/>
+        </w:rPr>
+        <w:t xml:space="preserve"> the size of the Bloom filter bit array </w:t>
+      </w:r>
+      <w:r>
+        <w:rPr>
+          <w:rFonts w:ascii="Cambria" w:hAnsi="Cambria"/>
+          <w:lang w:val="en-US"/>
+        </w:rPr>
+        <w:t xml:space="preserve">from the </w:t>
+      </w:r>
+      <w:r>
+        <w:rPr>
+          <w:rFonts w:ascii="Cambria" w:hAnsi="Cambria"/>
+          <w:lang w:val="en-US"/>
+        </w:rPr>
+        <w:t xml:space="preserve">given number of </w:t>
+      </w:r>
+      <w:r>
+        <w:rPr>
+          <w:rFonts w:ascii="Cambria" w:hAnsi="Cambria"/>
+          <w:lang w:val="en-US"/>
+        </w:rPr>
+        <w:t xml:space="preserve">input </w:t>
+      </w:r>
+      <w:r>
+        <w:rPr>
+          <w:rFonts w:ascii="Cambria" w:hAnsi="Cambria"/>
+          <w:lang w:val="en-US"/>
+        </w:rPr>
+        <w:t xml:space="preserve">elements and </w:t>
+      </w:r>
+      <w:r>
+        <w:rPr>
+          <w:rFonts w:ascii="Cambria" w:hAnsi="Cambria"/>
+          <w:lang w:val="en-US"/>
+        </w:rPr>
+        <w:t xml:space="preserve">defined number of </w:t>
+      </w:r>
+      <w:r>
+        <w:rPr>
+          <w:rFonts w:ascii="Cambria" w:hAnsi="Cambria"/>
+          <w:lang w:val="en-US"/>
+        </w:rPr>
+        <w:t>hash functions</w:t>
+      </w:r>
+      <w:r>
+        <w:rPr>
+          <w:rFonts w:ascii="Cambria" w:hAnsi="Cambria"/>
+          <w:lang w:val="en-US"/>
+        </w:rPr>
+        <w:t>. It initially checks for the global value of size and returns if non-zero else proceeds with the mathematical calculations.</w:t>
+      </w:r>
+    </w:p>
+    <w:p>
+      <w:pPr>
+        <w:pStyle w:val="Heading3"/>
+        <w:ind w:left="1296"/>
+        <w:rPr>
+          <w:rFonts w:ascii="Cambria" w:hAnsi="Cambria"/>
+          <w:b/>
+          <w:color w:val="000000" w:themeColor="text1"/>
+          <w:sz w:val="22"/>
+          <w:szCs w:val="22"/>
+        </w:rPr>
+      </w:pPr>
+      <w:r>
+        <w:rPr>
+          <w:rFonts w:ascii="Cambria" w:hAnsi="Cambria"/>
+          <w:b/>
+          <w:color w:val="000000" w:themeColor="text1"/>
+          <w:sz w:val="22"/>
+          <w:szCs w:val="22"/>
+        </w:rPr>
+        <w:t xml:space="preserve">Steps for </w:t>
+      </w:r>
+      <w:r>
+        <w:rPr>
+          <w:rFonts w:ascii="Cambria" w:hAnsi="Cambria"/>
+          <w:b/>
+          <w:color w:val="000000" w:themeColor="text1"/>
+          <w:sz w:val="22"/>
+          <w:szCs w:val="22"/>
+        </w:rPr>
+        <w:t>calculate size</w:t>
+      </w:r>
+    </w:p>
+    <w:p>
+      <w:pPr>
+        <w:pStyle w:val="ListParagraph"/>
+        <w:numPr>
+          <w:ilvl w:val="0"/>
+          <w:numId w:val="29"/>
+        </w:numPr>
+        <w:ind w:left="1656"/>
+        <w:rPr>
+          <w:rFonts w:ascii="Cambria" w:hAnsi="Cambria"/>
+          <w:color w:val="000000" w:themeColor="text1"/>
+        </w:rPr>
+      </w:pPr>
+      <w:r>
+        <w:rPr>
+          <w:rFonts w:ascii="Cambria" w:hAnsi="Cambria"/>
+          <w:color w:val="000000" w:themeColor="text1"/>
+        </w:rPr>
+        <w:t>Opens the input file.</w:t>
+      </w:r>
+    </w:p>
+    <w:p>
+      <w:pPr>
+        <w:pStyle w:val="ListParagraph"/>
+        <w:numPr>
+          <w:ilvl w:val="0"/>
+          <w:numId w:val="29"/>
+        </w:numPr>
+        <w:ind w:left="1656"/>
+        <w:rPr>
+          <w:rFonts w:ascii="Cambria" w:hAnsi="Cambria"/>
+          <w:color w:val="000000" w:themeColor="text1"/>
+        </w:rPr>
+      </w:pPr>
+      <w:r>
+        <w:rPr>
+          <w:rFonts w:ascii="Cambria" w:hAnsi="Cambria"/>
+          <w:color w:val="000000" w:themeColor="text1"/>
+        </w:rPr>
+        <w:t>Get the count of lines with ADD and call the calculate size function with number of hash functions(k) and input element count(n).</w:t>
+      </w:r>
+    </w:p>
+    <w:p>
+      <w:pPr>
+        <w:pStyle w:val="ListParagraph"/>
+        <w:numPr>
+          <w:ilvl w:val="0"/>
+          <w:numId w:val="29"/>
+        </w:numPr>
+        <w:ind w:left="1656"/>
+        <w:rPr>
+          <w:rFonts w:ascii="Cambria" w:hAnsi="Cambria"/>
+          <w:color w:val="000000" w:themeColor="text1"/>
+          <w:lang w:val="en-US"/>
+        </w:rPr>
+      </w:pPr>
+      <w:r>
+        <w:rPr>
+          <w:rFonts w:ascii="Cambria" w:hAnsi="Cambria"/>
+          <w:color w:val="000000" w:themeColor="text1"/>
+        </w:rPr>
+        <w:t xml:space="preserve">Perform the calculation, bloom bit array size m = </w:t>
+      </w:r>
+      <w:r>
+        <w:rPr>
+          <w:rFonts w:ascii="Cambria" w:hAnsi="Cambria"/>
+          <w:color w:val="000000" w:themeColor="text1"/>
+          <w:lang w:val="en-US"/>
+        </w:rPr>
+        <w:t xml:space="preserve">(k * n) / </w:t>
+      </w:r>
+      <w:proofErr w:type="gramStart"/>
+      <w:r>
+        <w:rPr>
+          <w:rFonts w:ascii="Cambria" w:hAnsi="Cambria"/>
+          <w:color w:val="000000" w:themeColor="text1"/>
+          <w:lang w:val="en-US"/>
+        </w:rPr>
+        <w:t>log(</w:t>
+      </w:r>
+      <w:proofErr w:type="gramEnd"/>
+      <w:r>
+        <w:rPr>
+          <w:rFonts w:ascii="Cambria" w:hAnsi="Cambria"/>
+          <w:color w:val="000000" w:themeColor="text1"/>
+          <w:lang w:val="en-US"/>
+        </w:rPr>
+        <w:t>2)</w:t>
+      </w:r>
+      <w:r>
+        <w:rPr>
+          <w:rFonts w:ascii="Cambria" w:hAnsi="Cambria"/>
+          <w:color w:val="000000" w:themeColor="text1"/>
+          <w:lang w:val="en-US"/>
+        </w:rPr>
+        <w:t xml:space="preserve"> if predefined bloom size is 0.</w:t>
+      </w:r>
+    </w:p>
+    <w:p>
+      <w:pPr>
+        <w:pStyle w:val="Heading3"/>
+        <w:ind w:left="1296"/>
+        <w:rPr>
+          <w:rFonts w:ascii="Cambria" w:hAnsi="Cambria"/>
+          <w:b/>
+          <w:color w:val="000000" w:themeColor="text1"/>
+          <w:sz w:val="22"/>
+          <w:szCs w:val="22"/>
+        </w:rPr>
+      </w:pPr>
+      <w:r>
+        <w:rPr>
+          <w:rFonts w:ascii="Cambria" w:hAnsi="Cambria"/>
+          <w:b/>
+          <w:color w:val="000000" w:themeColor="text1"/>
+          <w:sz w:val="22"/>
+          <w:szCs w:val="22"/>
+        </w:rPr>
+        <w:t>Runtime Analysis:</w:t>
       </w:r>
     </w:p>
     <w:p>
@@ -1977,20 +2320,92 @@
         </w:numPr>
         <w:ind w:left="666" w:firstLine="720"/>
         <w:rPr>
-          <w:rFonts w:ascii="Cambria" w:hAnsi="Cambria"/>
-        </w:rPr>
-      </w:pPr>
-      <w:bookmarkStart w:id="7" w:name="_Toc186997694"/>
-      <w:r>
-        <w:rPr>
           <w:rFonts w:ascii="Cambria" w:eastAsiaTheme="minorHAnsi" w:hAnsi="Cambria" w:cstheme="minorBidi"/>
           <w:color w:val="000000" w:themeColor="text1"/>
           <w:sz w:val="22"/>
           <w:szCs w:val="22"/>
         </w:rPr>
-        <w:t>Time Complexity: O(n)</w:t>
-      </w:r>
-      <w:bookmarkEnd w:id="7"/>
+      </w:pPr>
+      <w:r>
+        <w:rPr>
+          <w:rFonts w:ascii="Cambria" w:eastAsiaTheme="minorHAnsi" w:hAnsi="Cambria" w:cstheme="minorBidi"/>
+          <w:color w:val="000000" w:themeColor="text1"/>
+          <w:sz w:val="22"/>
+          <w:szCs w:val="22"/>
+        </w:rPr>
+        <w:t xml:space="preserve">The function performs a few arithmetic operations, which are </w:t>
+      </w:r>
+      <w:proofErr w:type="gramStart"/>
+      <w:r>
+        <w:rPr>
+          <w:rFonts w:ascii="Cambria" w:eastAsiaTheme="minorHAnsi" w:hAnsi="Cambria" w:cstheme="minorBidi"/>
+          <w:color w:val="000000" w:themeColor="text1"/>
+          <w:sz w:val="22"/>
+          <w:szCs w:val="22"/>
+        </w:rPr>
+        <w:t>O(</w:t>
+      </w:r>
+      <w:proofErr w:type="gramEnd"/>
+      <w:r>
+        <w:rPr>
+          <w:rFonts w:ascii="Cambria" w:eastAsiaTheme="minorHAnsi" w:hAnsi="Cambria" w:cstheme="minorBidi"/>
+          <w:color w:val="000000" w:themeColor="text1"/>
+          <w:sz w:val="22"/>
+          <w:szCs w:val="22"/>
+        </w:rPr>
+        <w:t>1)</w:t>
+      </w:r>
+    </w:p>
+    <w:p>
+      <w:pPr>
+        <w:pStyle w:val="Heading3"/>
+        <w:numPr>
+          <w:ilvl w:val="0"/>
+          <w:numId w:val="0"/>
+        </w:numPr>
+        <w:ind w:left="666" w:firstLine="720"/>
+        <w:rPr>
+          <w:rFonts w:ascii="Cambria" w:hAnsi="Cambria"/>
+        </w:rPr>
+      </w:pPr>
+      <w:r>
+        <w:rPr>
+          <w:rFonts w:ascii="Cambria" w:eastAsiaTheme="minorHAnsi" w:hAnsi="Cambria" w:cstheme="minorBidi"/>
+          <w:color w:val="000000" w:themeColor="text1"/>
+          <w:sz w:val="22"/>
+          <w:szCs w:val="22"/>
+        </w:rPr>
+        <w:t xml:space="preserve">Time Complexity: </w:t>
+      </w:r>
+      <w:proofErr w:type="gramStart"/>
+      <w:r>
+        <w:rPr>
+          <w:rFonts w:ascii="Cambria" w:eastAsiaTheme="minorHAnsi" w:hAnsi="Cambria" w:cstheme="minorBidi"/>
+          <w:color w:val="000000" w:themeColor="text1"/>
+          <w:sz w:val="22"/>
+          <w:szCs w:val="22"/>
+        </w:rPr>
+        <w:t>O(</w:t>
+      </w:r>
+      <w:proofErr w:type="gramEnd"/>
+      <w:r>
+        <w:rPr>
+          <w:rFonts w:ascii="Cambria" w:eastAsiaTheme="minorHAnsi" w:hAnsi="Cambria" w:cstheme="minorBidi"/>
+          <w:color w:val="000000" w:themeColor="text1"/>
+          <w:sz w:val="22"/>
+          <w:szCs w:val="22"/>
+        </w:rPr>
+        <w:t>1</w:t>
+      </w:r>
+      <w:r>
+        <w:rPr>
+          <w:rFonts w:ascii="Cambria" w:eastAsiaTheme="minorHAnsi" w:hAnsi="Cambria" w:cstheme="minorBidi"/>
+          <w:color w:val="000000" w:themeColor="text1"/>
+          <w:sz w:val="22"/>
+          <w:szCs w:val="22"/>
+        </w:rPr>
+        <w:t>)</w:t>
+      </w:r>
       <w:r>
         <w:rPr>
           <w:rFonts w:ascii="Cambria" w:hAnsi="Cambria"/>
@@ -2096,7 +2511,21 @@
         <w:rPr>
           <w:rFonts w:ascii="Cambria" w:hAnsi="Cambria"/>
         </w:rPr>
-        <w:t xml:space="preserve"> It writes a confirmation to the output file once the flight is added.</w:t>
+        <w:t xml:space="preserve"> It writes a confirmation to the output file once the </w:t>
+      </w:r>
+      <w:proofErr w:type="spellStart"/>
+      <w:r>
+        <w:rPr>
+          <w:rFonts w:ascii="Cambria" w:hAnsi="Cambria"/>
+        </w:rPr>
+        <w:t>url</w:t>
+      </w:r>
+      <w:proofErr w:type="spellEnd"/>
+      <w:r>
+        <w:rPr>
+          <w:rFonts w:ascii="Cambria" w:hAnsi="Cambria"/>
+        </w:rPr>
+        <w:t xml:space="preserve"> is added.</w:t>
       </w:r>
     </w:p>
     <w:p>
@@ -2204,6 +2633,7 @@
           <w:sz w:val="22"/>
           <w:szCs w:val="22"/>
         </w:rPr>
+        <w:lastRenderedPageBreak/>
         <w:t>Runtime Analysis:</w:t>
       </w:r>
       <w:bookmarkEnd w:id="10"/>
@@ -2580,7 +3010,6 @@
           <w:color w:val="000000" w:themeColor="text1"/>
           <w:lang w:val="en-US"/>
         </w:rPr>
-        <w:lastRenderedPageBreak/>
         <w:t>2.</w:t>
       </w:r>
       <w:r>
@@ -2740,15 +3169,7 @@
           <w:b/>
           <w:color w:val="000000" w:themeColor="text1"/>
         </w:rPr>
-        <w:t xml:space="preserve">  </w:t>
-      </w:r>
-      <w:r>
-        <w:rPr>
-          <w:rFonts w:ascii="Cambria" w:eastAsiaTheme="majorEastAsia" w:hAnsi="Cambria" w:cstheme="majorBidi"/>
-          <w:b/>
-          <w:color w:val="000000" w:themeColor="text1"/>
-        </w:rPr>
-        <w:t>Runtime Analysis:</w:t>
+        <w:t xml:space="preserve">  Runtime Analysis:</w:t>
       </w:r>
     </w:p>
     <w:p>
@@ -2819,7 +3240,7 @@
           <w:color w:val="000000" w:themeColor="text1"/>
           <w:lang w:val="en-US"/>
         </w:rPr>
-        <w:t>5</w:t>
+        <w:t xml:space="preserve">5   </w:t>
       </w:r>
       <w:r>
         <w:rPr>
@@ -2829,16 +3250,6 @@
           <w:color w:val="000000" w:themeColor="text1"/>
           <w:lang w:val="en-US"/>
         </w:rPr>
-        <w:t xml:space="preserve">   </w:t>
-      </w:r>
-      <w:r>
-        <w:rPr>
-          <w:rFonts w:ascii="Cambria" w:hAnsi="Cambria"/>
-          <w:b/>
-          <w:bCs/>
-          <w:color w:val="000000" w:themeColor="text1"/>
-          <w:lang w:val="en-US"/>
-        </w:rPr>
         <w:t xml:space="preserve"> _</w:t>
       </w:r>
       <w:r>
@@ -2855,15 +3266,7 @@
           <w:b/>
           <w:color w:val="000000" w:themeColor="text1"/>
         </w:rPr>
-        <w:t>2</w:t>
-      </w:r>
-      <w:r>
-        <w:rPr>
-          <w:rFonts w:ascii="Cambria" w:eastAsiaTheme="majorEastAsia" w:hAnsi="Cambria" w:cstheme="majorBidi"/>
-          <w:b/>
-          <w:color w:val="000000" w:themeColor="text1"/>
-        </w:rPr>
-        <w:t>():</w:t>
+        <w:t>2():</w:t>
       </w:r>
     </w:p>
     <w:p>
@@ -2921,27 +3324,7 @@
           <w:color w:val="000000" w:themeColor="text1"/>
           <w:lang w:val="en-US"/>
         </w:rPr>
-        <w:t>2.</w:t>
-      </w:r>
-      <w:r>
-        <w:rPr>
-          <w:rFonts w:ascii="Cambria" w:hAnsi="Cambria"/>
-          <w:b/>
-          <w:bCs/>
-          <w:color w:val="000000" w:themeColor="text1"/>
-          <w:lang w:val="en-US"/>
-        </w:rPr>
-        <w:t>5</w:t>
-      </w:r>
-      <w:r>
-        <w:rPr>
-          <w:rFonts w:ascii="Cambria" w:hAnsi="Cambria"/>
-          <w:b/>
-          <w:bCs/>
-          <w:color w:val="000000" w:themeColor="text1"/>
-          <w:lang w:val="en-US"/>
-        </w:rPr>
-        <w:t xml:space="preserve">.1   </w:t>
+        <w:t xml:space="preserve">2.5.1   </w:t>
       </w:r>
       <w:r>
         <w:rPr>
@@ -3087,17 +3470,7 @@
           <w:color w:val="000000" w:themeColor="text1"/>
           <w:lang w:val="en-US"/>
         </w:rPr>
-        <w:t xml:space="preserve">        </w:t>
-      </w:r>
-      <w:r>
-        <w:rPr>
-          <w:rFonts w:ascii="Cambria" w:hAnsi="Cambria"/>
-          <w:b/>
-          <w:bCs/>
-          <w:color w:val="000000" w:themeColor="text1"/>
-          <w:lang w:val="en-US"/>
-        </w:rPr>
-        <w:t xml:space="preserve"> </w:t>
+        <w:t xml:space="preserve">         </w:t>
       </w:r>
       <w:r>
         <w:rPr>
@@ -3147,7 +3520,7 @@
           <w:color w:val="000000" w:themeColor="text1"/>
           <w:lang w:val="en-US"/>
         </w:rPr>
-        <w:t>6</w:t>
+        <w:t xml:space="preserve">6   </w:t>
       </w:r>
       <w:r>
         <w:rPr>
@@ -3157,16 +3530,6 @@
           <w:color w:val="000000" w:themeColor="text1"/>
           <w:lang w:val="en-US"/>
         </w:rPr>
-        <w:t xml:space="preserve">   </w:t>
-      </w:r>
-      <w:r>
-        <w:rPr>
-          <w:rFonts w:ascii="Cambria" w:hAnsi="Cambria"/>
-          <w:b/>
-          <w:bCs/>
-          <w:color w:val="000000" w:themeColor="text1"/>
-          <w:lang w:val="en-US"/>
-        </w:rPr>
         <w:t xml:space="preserve"> _</w:t>
       </w:r>
       <w:r>
@@ -3183,15 +3546,7 @@
           <w:b/>
           <w:color w:val="000000" w:themeColor="text1"/>
         </w:rPr>
-        <w:t>3</w:t>
-      </w:r>
-      <w:r>
-        <w:rPr>
-          <w:rFonts w:ascii="Cambria" w:eastAsiaTheme="majorEastAsia" w:hAnsi="Cambria" w:cstheme="majorBidi"/>
-          <w:b/>
-          <w:color w:val="000000" w:themeColor="text1"/>
-        </w:rPr>
-        <w:t>():</w:t>
+        <w:t>3():</w:t>
       </w:r>
     </w:p>
     <w:p>
@@ -3239,27 +3594,7 @@
           <w:color w:val="000000" w:themeColor="text1"/>
           <w:lang w:val="en-US"/>
         </w:rPr>
-        <w:t>2.</w:t>
-      </w:r>
-      <w:r>
-        <w:rPr>
-          <w:rFonts w:ascii="Cambria" w:hAnsi="Cambria"/>
-          <w:b/>
-          <w:bCs/>
-          <w:color w:val="000000" w:themeColor="text1"/>
-          <w:lang w:val="en-US"/>
-        </w:rPr>
-        <w:t>6</w:t>
-      </w:r>
-      <w:r>
-        <w:rPr>
-          <w:rFonts w:ascii="Cambria" w:hAnsi="Cambria"/>
-          <w:b/>
-          <w:bCs/>
-          <w:color w:val="000000" w:themeColor="text1"/>
-          <w:lang w:val="en-US"/>
-        </w:rPr>
-        <w:t xml:space="preserve">.1   </w:t>
+        <w:t xml:space="preserve">2.6.1   </w:t>
       </w:r>
       <w:r>
         <w:rPr>
@@ -3292,6 +3627,7 @@
           <w:color w:val="000000" w:themeColor="text1"/>
           <w:lang w:val="en-US"/>
         </w:rPr>
+        <w:lastRenderedPageBreak/>
         <w:t xml:space="preserve">Initializes </w:t>
       </w:r>
       <w:proofErr w:type="spellStart"/>
@@ -3476,202 +3812,141 @@
     </w:p>
     <w:p>
       <w:pPr>
-        <w:spacing w:after="0"/>
-        <w:rPr>
-          <w:rFonts w:ascii="Cambria" w:hAnsi="Cambria"/>
-          <w:color w:val="000000" w:themeColor="text1"/>
-          <w:lang w:val="en-US"/>
+        <w:rPr>
+          <w:rFonts w:ascii="Cambria" w:hAnsi="Cambria"/>
+          <w:color w:val="000000" w:themeColor="text1"/>
         </w:rPr>
       </w:pPr>
     </w:p>
     <w:p>
       <w:pPr>
-        <w:spacing w:after="0"/>
-        <w:rPr>
-          <w:rFonts w:ascii="Cambria" w:hAnsi="Cambria"/>
-          <w:color w:val="000000" w:themeColor="text1"/>
-          <w:lang w:val="en-US"/>
-        </w:rPr>
-      </w:pPr>
+        <w:tabs>
+          <w:tab w:val="num" w:pos="720"/>
+        </w:tabs>
+        <w:rPr>
+          <w:b/>
+          <w:bCs/>
+        </w:rPr>
+      </w:pPr>
+      <w:r>
+        <w:rPr>
+          <w:rFonts w:ascii="Cambria" w:hAnsi="Cambria"/>
+          <w:b/>
+          <w:bCs/>
+          <w:color w:val="000000" w:themeColor="text1"/>
+        </w:rPr>
+        <w:t xml:space="preserve">3. </w:t>
+      </w:r>
+      <w:r>
+        <w:rPr>
+          <w:b/>
+          <w:bCs/>
+        </w:rPr>
+        <w:t>Alternative Approach: HashSet Implementation</w:t>
+      </w:r>
     </w:p>
     <w:p>
       <w:pPr>
-        <w:rPr>
-          <w:rFonts w:ascii="Cambria" w:hAnsi="Cambria"/>
-          <w:color w:val="000000" w:themeColor="text1"/>
-        </w:rPr>
-      </w:pPr>
+        <w:tabs>
+          <w:tab w:val="num" w:pos="720"/>
+        </w:tabs>
+        <w:spacing w:after="0"/>
+        <w:rPr>
+          <w:lang w:val="en-US"/>
+        </w:rPr>
+      </w:pPr>
+      <w:r>
+        <w:rPr>
+          <w:lang w:val="en-US"/>
+        </w:rPr>
+        <w:t xml:space="preserve">An alternative approach is using a </w:t>
+      </w:r>
+      <w:r>
+        <w:rPr>
+          <w:b/>
+          <w:bCs/>
+          <w:lang w:val="en-US"/>
+        </w:rPr>
+        <w:t>HashSet</w:t>
+      </w:r>
+      <w:r>
+        <w:rPr>
+          <w:lang w:val="en-US"/>
+        </w:rPr>
+        <w:t xml:space="preserve"> for caching URLs</w:t>
+      </w:r>
+      <w:r>
+        <w:rPr>
+          <w:lang w:val="en-US"/>
+        </w:rPr>
+        <w:t>.</w:t>
+      </w:r>
     </w:p>
     <w:p>
       <w:pPr>
-        <w:ind w:left="360" w:firstLine="720"/>
-        <w:rPr>
-          <w:rFonts w:ascii="Cambria" w:hAnsi="Cambria"/>
-          <w:color w:val="000000" w:themeColor="text1"/>
-        </w:rPr>
-      </w:pPr>
+        <w:tabs>
+          <w:tab w:val="num" w:pos="720"/>
+        </w:tabs>
+        <w:spacing w:after="0"/>
+        <w:rPr>
+          <w:lang w:val="en-US"/>
+        </w:rPr>
+      </w:pPr>
+      <w:r>
+        <w:rPr>
+          <w:lang w:val="en-US"/>
+        </w:rPr>
+        <w:t xml:space="preserve">A HashSet is a built-in data structure in Python that stores unique elements in an unordered manner. It provides </w:t>
+      </w:r>
+      <w:proofErr w:type="gramStart"/>
+      <w:r>
+        <w:rPr>
+          <w:lang w:val="en-US"/>
+        </w:rPr>
+        <w:t>O(</w:t>
+      </w:r>
+      <w:proofErr w:type="gramEnd"/>
+      <w:r>
+        <w:rPr>
+          <w:lang w:val="en-US"/>
+        </w:rPr>
+        <w:t>1) time complexity for insertions, deletions, and lookups due to its underlying hash table implementation.</w:t>
+      </w:r>
     </w:p>
     <w:p>
       <w:pPr>
-        <w:ind w:left="360" w:firstLine="720"/>
-        <w:rPr>
-          <w:rFonts w:ascii="Cambria" w:hAnsi="Cambria"/>
-          <w:color w:val="000000" w:themeColor="text1"/>
-        </w:rPr>
-      </w:pPr>
+        <w:spacing w:after="0"/>
+        <w:rPr>
+          <w:lang w:val="en-US"/>
+        </w:rPr>
+      </w:pPr>
+      <w:r>
+        <w:rPr>
+          <w:lang w:val="en-US"/>
+        </w:rPr>
+        <w:t xml:space="preserve">Unlike a Bloom filter, a HashSet does not have false positives but requires </w:t>
+      </w:r>
+      <w:r>
+        <w:rPr>
+          <w:b/>
+          <w:bCs/>
+          <w:lang w:val="en-US"/>
+        </w:rPr>
+        <w:t>significantly more memory</w:t>
+      </w:r>
+      <w:r>
+        <w:rPr>
+          <w:lang w:val="en-US"/>
+        </w:rPr>
+        <w:t xml:space="preserve"> as it stores entire URLs instead of bit representations.</w:t>
+      </w:r>
     </w:p>
     <w:p>
       <w:pPr>
-        <w:ind w:left="360" w:firstLine="720"/>
-        <w:rPr>
-          <w:rFonts w:ascii="Cambria" w:hAnsi="Cambria"/>
-          <w:color w:val="000000" w:themeColor="text1"/>
-        </w:rPr>
-      </w:pPr>
-    </w:p>
-    <w:p>
-      <w:pPr>
-        <w:ind w:left="360" w:firstLine="720"/>
-        <w:rPr>
-          <w:rFonts w:ascii="Cambria" w:hAnsi="Cambria"/>
-          <w:color w:val="000000" w:themeColor="text1"/>
-        </w:rPr>
-      </w:pPr>
-    </w:p>
-    <w:p>
-      <w:pPr>
-        <w:rPr>
-          <w:rFonts w:ascii="Cambria" w:hAnsi="Cambria"/>
-          <w:color w:val="000000" w:themeColor="text1"/>
-        </w:rPr>
-      </w:pPr>
-    </w:p>
-    <w:p>
-      <w:pPr>
         <w:tabs>
           <w:tab w:val="num" w:pos="720"/>
         </w:tabs>
-        <w:rPr>
-          <w:b/>
-          <w:bCs/>
-        </w:rPr>
-      </w:pPr>
-      <w:r>
-        <w:rPr>
-          <w:rFonts w:ascii="Cambria" w:hAnsi="Cambria"/>
-          <w:b/>
-          <w:bCs/>
-          <w:color w:val="000000" w:themeColor="text1"/>
-        </w:rPr>
-        <w:lastRenderedPageBreak/>
-        <w:t xml:space="preserve">3. </w:t>
-      </w:r>
-      <w:r>
-        <w:rPr>
-          <w:b/>
-          <w:bCs/>
-        </w:rPr>
-        <w:t>Alternative Approach: HashSet Implementation</w:t>
-      </w:r>
-    </w:p>
-    <w:p>
-      <w:pPr>
-        <w:tabs>
-          <w:tab w:val="num" w:pos="720"/>
-        </w:tabs>
-        <w:rPr>
-          <w:lang w:val="en-US"/>
-        </w:rPr>
-      </w:pPr>
-      <w:r>
-        <w:rPr>
-          <w:lang w:val="en-US"/>
-        </w:rPr>
-        <w:t xml:space="preserve">An alternative approach is using a </w:t>
-      </w:r>
-      <w:r>
-        <w:rPr>
-          <w:b/>
-          <w:bCs/>
-          <w:lang w:val="en-US"/>
-        </w:rPr>
-        <w:t>HashSet</w:t>
-      </w:r>
-      <w:r>
-        <w:rPr>
-          <w:lang w:val="en-US"/>
-        </w:rPr>
-        <w:t xml:space="preserve"> for caching URLs</w:t>
-      </w:r>
-      <w:r>
-        <w:rPr>
-          <w:lang w:val="en-US"/>
-        </w:rPr>
-        <w:t>.</w:t>
-      </w:r>
-    </w:p>
-    <w:p>
-      <w:pPr>
-        <w:tabs>
-          <w:tab w:val="num" w:pos="720"/>
-        </w:tabs>
-        <w:rPr>
-          <w:lang w:val="en-US"/>
-        </w:rPr>
-      </w:pPr>
-      <w:r>
-        <w:rPr>
-          <w:lang w:val="en-US"/>
-        </w:rPr>
-        <w:t xml:space="preserve">A HashSet is a built-in data structure in Python that stores unique elements in an unordered manner. It provides </w:t>
-      </w:r>
-      <w:proofErr w:type="gramStart"/>
-      <w:r>
-        <w:rPr>
-          <w:lang w:val="en-US"/>
-        </w:rPr>
-        <w:t>O(</w:t>
-      </w:r>
-      <w:proofErr w:type="gramEnd"/>
-      <w:r>
-        <w:rPr>
-          <w:lang w:val="en-US"/>
-        </w:rPr>
-        <w:t>1) time complexity for insertions, deletions, and lookups due to its underlying hash table implementation.</w:t>
-      </w:r>
-    </w:p>
-    <w:p>
-      <w:pPr>
-        <w:rPr>
-          <w:lang w:val="en-US"/>
-        </w:rPr>
-      </w:pPr>
-      <w:r>
-        <w:rPr>
-          <w:lang w:val="en-US"/>
-        </w:rPr>
-        <w:t xml:space="preserve">Unlike a Bloom filter, a HashSet does not have false positives but requires </w:t>
-      </w:r>
-      <w:r>
-        <w:rPr>
-          <w:b/>
-          <w:bCs/>
-          <w:lang w:val="en-US"/>
-        </w:rPr>
-        <w:t>significantly more memory</w:t>
-      </w:r>
-      <w:r>
-        <w:rPr>
-          <w:lang w:val="en-US"/>
-        </w:rPr>
-        <w:t xml:space="preserve"> as it stores entire URLs instead of bit representations.</w:t>
-      </w:r>
-    </w:p>
-    <w:p>
-      <w:pPr>
-        <w:tabs>
-          <w:tab w:val="num" w:pos="720"/>
-        </w:tabs>
+        <w:spacing w:after="0"/>
         <w:rPr>
           <w:lang w:val="en-US"/>
         </w:rPr>
@@ -3682,20 +3957,10 @@
         </w:rPr>
         <w:t>This makes HashSet a suitable alternative when memory is not a constraint and 100% accuracy is required for membership tests.</w:t>
       </w:r>
-    </w:p>
-    <w:p>
-      <w:pPr>
-        <w:tabs>
-          <w:tab w:val="num" w:pos="720"/>
-        </w:tabs>
-        <w:rPr>
-          <w:lang w:val="en-US"/>
-        </w:rPr>
-      </w:pPr>
     </w:p>
     <w:tbl>
       <w:tblPr>
-        <w:tblW w:w="0" w:type="auto"/>
+        <w:tblW w:w="9378" w:type="dxa"/>
         <w:tblCellSpacing w:w="15" w:type="dxa"/>
         <w:tblBorders>
           <w:top w:val="single" w:sz="4" w:space="0" w:color="auto"/>
@@ -3714,12 +3979,13 @@
         <w:tblLook w:val="04A0" w:firstRow="1" w:lastRow="0" w:firstColumn="1" w:lastColumn="0" w:noHBand="0" w:noVBand="1"/>
       </w:tblPr>
       <w:tblGrid>
-        <w:gridCol w:w="1657"/>
-        <w:gridCol w:w="2363"/>
-        <w:gridCol w:w="2435"/>
+        <w:gridCol w:w="2380"/>
+        <w:gridCol w:w="3478"/>
+        <w:gridCol w:w="3520"/>
       </w:tblGrid>
       <w:tr>
         <w:trPr>
+          <w:trHeight w:val="240"/>
           <w:tblCellSpacing w:w="15" w:type="dxa"/>
         </w:trPr>
         <w:tc>
@@ -3730,9 +3996,7 @@
           </w:tcPr>
           <w:p>
             <w:pPr>
-              <w:tabs>
-                <w:tab w:val="num" w:pos="720"/>
-              </w:tabs>
+              <w:pStyle w:val="NoSpacing"/>
               <w:rPr>
                 <w:b/>
                 <w:bCs/>
@@ -3745,15 +4009,7 @@
                 <w:bCs/>
                 <w:lang w:val="en-US"/>
               </w:rPr>
-              <w:t>F</w:t>
-            </w:r>
-            <w:r>
-              <w:rPr>
-                <w:b/>
-                <w:bCs/>
-                <w:lang w:val="en-US"/>
-              </w:rPr>
-              <w:t>eature</w:t>
+              <w:t>Feature</w:t>
             </w:r>
           </w:p>
         </w:tc>
@@ -3765,9 +4021,7 @@
           </w:tcPr>
           <w:p>
             <w:pPr>
-              <w:tabs>
-                <w:tab w:val="num" w:pos="720"/>
-              </w:tabs>
+              <w:pStyle w:val="NoSpacing"/>
               <w:rPr>
                 <w:b/>
                 <w:bCs/>
@@ -3792,9 +4046,7 @@
           </w:tcPr>
           <w:p>
             <w:pPr>
-              <w:tabs>
-                <w:tab w:val="num" w:pos="720"/>
-              </w:tabs>
+              <w:pStyle w:val="NoSpacing"/>
               <w:rPr>
                 <w:b/>
                 <w:bCs/>
@@ -3814,6 +4066,7 @@
       </w:tr>
       <w:tr>
         <w:trPr>
+          <w:trHeight w:val="231"/>
           <w:tblCellSpacing w:w="15" w:type="dxa"/>
         </w:trPr>
         <w:tc>
@@ -3824,17 +4077,13 @@
           </w:tcPr>
           <w:p>
             <w:pPr>
-              <w:tabs>
-                <w:tab w:val="num" w:pos="720"/>
-              </w:tabs>
+              <w:pStyle w:val="NoSpacing"/>
               <w:rPr>
                 <w:lang w:val="en-US"/>
               </w:rPr>
             </w:pPr>
             <w:r>
               <w:rPr>
-                <w:b/>
-                <w:bCs/>
                 <w:lang w:val="en-US"/>
               </w:rPr>
               <w:t>Memory Usage</w:t>
@@ -3849,26 +4098,16 @@
           </w:tcPr>
           <w:p>
             <w:pPr>
-              <w:tabs>
-                <w:tab w:val="num" w:pos="720"/>
-              </w:tabs>
+              <w:pStyle w:val="NoSpacing"/>
               <w:rPr>
                 <w:lang w:val="en-US"/>
               </w:rPr>
             </w:pPr>
             <w:r>
               <w:rPr>
-                <w:b/>
-                <w:bCs/>
                 <w:lang w:val="en-US"/>
               </w:rPr>
-              <w:t>O(m)</w:t>
-            </w:r>
-            <w:r>
-              <w:rPr>
-                <w:lang w:val="en-US"/>
-              </w:rPr>
-              <w:t xml:space="preserve"> (bit array)</w:t>
+              <w:t>O(m) (bit array)</w:t>
             </w:r>
           </w:p>
         </w:tc>
@@ -3880,32 +4119,23 @@
           </w:tcPr>
           <w:p>
             <w:pPr>
-              <w:tabs>
-                <w:tab w:val="num" w:pos="720"/>
-              </w:tabs>
+              <w:pStyle w:val="NoSpacing"/>
               <w:rPr>
                 <w:lang w:val="en-US"/>
               </w:rPr>
             </w:pPr>
             <w:r>
               <w:rPr>
-                <w:b/>
-                <w:bCs/>
                 <w:lang w:val="en-US"/>
               </w:rPr>
-              <w:t>O(n)</w:t>
-            </w:r>
-            <w:r>
-              <w:rPr>
-                <w:lang w:val="en-US"/>
-              </w:rPr>
-              <w:t xml:space="preserve"> (direct storage)</w:t>
+              <w:t>O(n) (direct storage)</w:t>
             </w:r>
           </w:p>
         </w:tc>
       </w:tr>
       <w:tr>
         <w:trPr>
+          <w:trHeight w:val="240"/>
           <w:tblCellSpacing w:w="15" w:type="dxa"/>
         </w:trPr>
         <w:tc>
@@ -3916,17 +4146,13 @@
           </w:tcPr>
           <w:p>
             <w:pPr>
-              <w:tabs>
-                <w:tab w:val="num" w:pos="720"/>
-              </w:tabs>
+              <w:pStyle w:val="NoSpacing"/>
               <w:rPr>
                 <w:lang w:val="en-US"/>
               </w:rPr>
             </w:pPr>
             <w:r>
               <w:rPr>
-                <w:b/>
-                <w:bCs/>
                 <w:lang w:val="en-US"/>
               </w:rPr>
               <w:t>Insertion Time</w:t>
@@ -3941,9 +4167,7 @@
           </w:tcPr>
           <w:p>
             <w:pPr>
-              <w:tabs>
-                <w:tab w:val="num" w:pos="720"/>
-              </w:tabs>
+              <w:pStyle w:val="NoSpacing"/>
               <w:rPr>
                 <w:lang w:val="en-US"/>
               </w:rPr>
@@ -3951,8 +4175,6 @@
             <w:proofErr w:type="gramStart"/>
             <w:r>
               <w:rPr>
-                <w:b/>
-                <w:bCs/>
                 <w:lang w:val="en-US"/>
               </w:rPr>
               <w:t>O(</w:t>
@@ -3960,8 +4182,6 @@
             <w:proofErr w:type="gramEnd"/>
             <w:r>
               <w:rPr>
-                <w:b/>
-                <w:bCs/>
                 <w:lang w:val="en-US"/>
               </w:rPr>
               <w:t>1)</w:t>
@@ -3976,9 +4196,7 @@
           </w:tcPr>
           <w:p>
             <w:pPr>
-              <w:tabs>
-                <w:tab w:val="num" w:pos="720"/>
-              </w:tabs>
+              <w:pStyle w:val="NoSpacing"/>
               <w:rPr>
                 <w:lang w:val="en-US"/>
               </w:rPr>
@@ -3986,8 +4204,6 @@
             <w:proofErr w:type="gramStart"/>
             <w:r>
               <w:rPr>
-                <w:b/>
-                <w:bCs/>
                 <w:lang w:val="en-US"/>
               </w:rPr>
               <w:t>O(</w:t>
@@ -3995,8 +4211,6 @@
             <w:proofErr w:type="gramEnd"/>
             <w:r>
               <w:rPr>
-                <w:b/>
-                <w:bCs/>
                 <w:lang w:val="en-US"/>
               </w:rPr>
               <w:t>1)</w:t>
@@ -4006,6 +4220,7 @@
       </w:tr>
       <w:tr>
         <w:trPr>
+          <w:trHeight w:val="231"/>
           <w:tblCellSpacing w:w="15" w:type="dxa"/>
         </w:trPr>
         <w:tc>
@@ -4016,17 +4231,13 @@
           </w:tcPr>
           <w:p>
             <w:pPr>
-              <w:tabs>
-                <w:tab w:val="num" w:pos="720"/>
-              </w:tabs>
+              <w:pStyle w:val="NoSpacing"/>
               <w:rPr>
                 <w:lang w:val="en-US"/>
               </w:rPr>
             </w:pPr>
             <w:r>
               <w:rPr>
-                <w:b/>
-                <w:bCs/>
                 <w:lang w:val="en-US"/>
               </w:rPr>
               <w:t>Lookup Time</w:t>
@@ -4041,9 +4252,7 @@
           </w:tcPr>
           <w:p>
             <w:pPr>
-              <w:tabs>
-                <w:tab w:val="num" w:pos="720"/>
-              </w:tabs>
+              <w:pStyle w:val="NoSpacing"/>
               <w:rPr>
                 <w:lang w:val="en-US"/>
               </w:rPr>
@@ -4051,8 +4260,6 @@
             <w:proofErr w:type="gramStart"/>
             <w:r>
               <w:rPr>
-                <w:b/>
-                <w:bCs/>
                 <w:lang w:val="en-US"/>
               </w:rPr>
               <w:t>O(</w:t>
@@ -4060,17 +4267,9 @@
             <w:proofErr w:type="gramEnd"/>
             <w:r>
               <w:rPr>
-                <w:b/>
-                <w:bCs/>
                 <w:lang w:val="en-US"/>
               </w:rPr>
-              <w:t>1)</w:t>
-            </w:r>
-            <w:r>
-              <w:rPr>
-                <w:lang w:val="en-US"/>
-              </w:rPr>
-              <w:t xml:space="preserve"> (with false positives)</w:t>
+              <w:t>1) (with false positives)</w:t>
             </w:r>
           </w:p>
         </w:tc>
@@ -4082,9 +4281,7 @@
           </w:tcPr>
           <w:p>
             <w:pPr>
-              <w:tabs>
-                <w:tab w:val="num" w:pos="720"/>
-              </w:tabs>
+              <w:pStyle w:val="NoSpacing"/>
               <w:rPr>
                 <w:lang w:val="en-US"/>
               </w:rPr>
@@ -4092,8 +4289,6 @@
             <w:proofErr w:type="gramStart"/>
             <w:r>
               <w:rPr>
-                <w:b/>
-                <w:bCs/>
                 <w:lang w:val="en-US"/>
               </w:rPr>
               <w:t>O(</w:t>
@@ -4101,23 +4296,16 @@
             <w:proofErr w:type="gramEnd"/>
             <w:r>
               <w:rPr>
-                <w:b/>
-                <w:bCs/>
                 <w:lang w:val="en-US"/>
               </w:rPr>
-              <w:t>1)</w:t>
-            </w:r>
-            <w:r>
-              <w:rPr>
-                <w:lang w:val="en-US"/>
-              </w:rPr>
-              <w:t xml:space="preserve"> (accurate)</w:t>
+              <w:t>1) (accurate)</w:t>
             </w:r>
           </w:p>
         </w:tc>
       </w:tr>
       <w:tr>
         <w:trPr>
+          <w:trHeight w:val="231"/>
           <w:tblCellSpacing w:w="15" w:type="dxa"/>
         </w:trPr>
         <w:tc>
@@ -4128,17 +4316,13 @@
           </w:tcPr>
           <w:p>
             <w:pPr>
-              <w:tabs>
-                <w:tab w:val="num" w:pos="720"/>
-              </w:tabs>
+              <w:pStyle w:val="NoSpacing"/>
               <w:rPr>
                 <w:lang w:val="en-US"/>
               </w:rPr>
             </w:pPr>
             <w:r>
               <w:rPr>
-                <w:b/>
-                <w:bCs/>
                 <w:lang w:val="en-US"/>
               </w:rPr>
               <w:t>False Positives</w:t>
@@ -4153,17 +4337,13 @@
           </w:tcPr>
           <w:p>
             <w:pPr>
-              <w:tabs>
-                <w:tab w:val="num" w:pos="720"/>
-              </w:tabs>
+              <w:pStyle w:val="NoSpacing"/>
               <w:rPr>
                 <w:lang w:val="en-US"/>
               </w:rPr>
             </w:pPr>
             <w:r>
               <w:rPr>
-                <w:b/>
-                <w:bCs/>
                 <w:lang w:val="en-US"/>
               </w:rPr>
               <w:t>Possible</w:t>
@@ -4178,17 +4358,13 @@
           </w:tcPr>
           <w:p>
             <w:pPr>
-              <w:tabs>
-                <w:tab w:val="num" w:pos="720"/>
-              </w:tabs>
+              <w:pStyle w:val="NoSpacing"/>
               <w:rPr>
                 <w:lang w:val="en-US"/>
               </w:rPr>
             </w:pPr>
             <w:r>
               <w:rPr>
-                <w:b/>
-                <w:bCs/>
                 <w:lang w:val="en-US"/>
               </w:rPr>
               <w:t>None</w:t>
@@ -4198,6 +4374,7 @@
       </w:tr>
       <w:tr>
         <w:trPr>
+          <w:trHeight w:val="240"/>
           <w:tblCellSpacing w:w="15" w:type="dxa"/>
         </w:trPr>
         <w:tc>
@@ -4208,17 +4385,13 @@
           </w:tcPr>
           <w:p>
             <w:pPr>
-              <w:tabs>
-                <w:tab w:val="num" w:pos="720"/>
-              </w:tabs>
+              <w:pStyle w:val="NoSpacing"/>
               <w:rPr>
                 <w:lang w:val="en-US"/>
               </w:rPr>
             </w:pPr>
             <w:r>
               <w:rPr>
-                <w:b/>
-                <w:bCs/>
                 <w:lang w:val="en-US"/>
               </w:rPr>
               <w:t>Scalability</w:t>
@@ -4233,26 +4406,16 @@
           </w:tcPr>
           <w:p>
             <w:pPr>
-              <w:tabs>
-                <w:tab w:val="num" w:pos="720"/>
-              </w:tabs>
+              <w:pStyle w:val="NoSpacing"/>
               <w:rPr>
                 <w:lang w:val="en-US"/>
               </w:rPr>
             </w:pPr>
             <w:r>
               <w:rPr>
-                <w:b/>
-                <w:bCs/>
                 <w:lang w:val="en-US"/>
               </w:rPr>
-              <w:t>Excellent</w:t>
-            </w:r>
-            <w:r>
-              <w:rPr>
-                <w:lang w:val="en-US"/>
-              </w:rPr>
-              <w:t xml:space="preserve"> (fixed memory)</w:t>
+              <w:t>Excellent (fixed memory)</w:t>
             </w:r>
           </w:p>
         </w:tc>
@@ -4264,17 +4427,13 @@
           </w:tcPr>
           <w:p>
             <w:pPr>
-              <w:tabs>
-                <w:tab w:val="num" w:pos="720"/>
-              </w:tabs>
+              <w:pStyle w:val="NoSpacing"/>
               <w:rPr>
                 <w:lang w:val="en-US"/>
               </w:rPr>
             </w:pPr>
             <w:r>
               <w:rPr>
-                <w:b/>
-                <w:bCs/>
                 <w:lang w:val="en-US"/>
               </w:rPr>
               <w:t>Higher memory overhead</w:t>
@@ -4284,6 +4443,7 @@
       </w:tr>
       <w:tr>
         <w:trPr>
+          <w:trHeight w:val="302"/>
           <w:tblCellSpacing w:w="15" w:type="dxa"/>
         </w:trPr>
         <w:tc>
@@ -4294,17 +4454,13 @@
           </w:tcPr>
           <w:p>
             <w:pPr>
-              <w:tabs>
-                <w:tab w:val="num" w:pos="720"/>
-              </w:tabs>
+              <w:pStyle w:val="NoSpacing"/>
               <w:rPr>
                 <w:lang w:val="en-US"/>
               </w:rPr>
             </w:pPr>
             <w:r>
               <w:rPr>
-                <w:b/>
-                <w:bCs/>
                 <w:lang w:val="en-US"/>
               </w:rPr>
               <w:t>Deletion Support</w:t>
@@ -4319,17 +4475,13 @@
           </w:tcPr>
           <w:p>
             <w:pPr>
-              <w:tabs>
-                <w:tab w:val="num" w:pos="720"/>
-              </w:tabs>
+              <w:pStyle w:val="NoSpacing"/>
               <w:rPr>
                 <w:lang w:val="en-US"/>
               </w:rPr>
             </w:pPr>
             <w:r>
               <w:rPr>
-                <w:b/>
-                <w:bCs/>
                 <w:lang w:val="en-US"/>
               </w:rPr>
               <w:t>Not supported</w:t>
@@ -4344,17 +4496,13 @@
           </w:tcPr>
           <w:p>
             <w:pPr>
-              <w:tabs>
-                <w:tab w:val="num" w:pos="720"/>
-              </w:tabs>
+              <w:pStyle w:val="NoSpacing"/>
               <w:rPr>
                 <w:lang w:val="en-US"/>
               </w:rPr>
             </w:pPr>
             <w:r>
               <w:rPr>
-                <w:b/>
-                <w:bCs/>
                 <w:lang w:val="en-US"/>
               </w:rPr>
               <w:t>Fully supported</w:t>
@@ -4415,6 +4563,7 @@
         <w:tabs>
           <w:tab w:val="num" w:pos="720"/>
         </w:tabs>
+        <w:spacing w:after="0"/>
         <w:rPr>
           <w:b/>
           <w:bCs/>
@@ -4449,6 +4598,7 @@
         <w:tabs>
           <w:tab w:val="num" w:pos="720"/>
         </w:tabs>
+        <w:spacing w:after="0"/>
         <w:rPr>
           <w:b/>
           <w:bCs/>
@@ -4483,6 +4633,10 @@
         <w:tabs>
           <w:tab w:val="num" w:pos="720"/>
         </w:tabs>
+        <w:spacing w:after="0"/>
+        <w:rPr>
+          <w:lang w:val="en-US"/>
+        </w:rPr>
       </w:pPr>
       <w:r>
         <w:rPr>
@@ -4511,10 +4665,86 @@
           <w:lang w:val="en-US"/>
         </w:rPr>
         <w:t>2), where m is the Bloom filter size and n is the number of inserted elements.</w:t>
+      </w:r>
+    </w:p>
+    <w:p>
+      <w:pPr>
+        <w:tabs>
+          <w:tab w:val="num" w:pos="720"/>
+        </w:tabs>
+        <w:spacing w:after="0"/>
+        <w:rPr>
+          <w:lang w:val="en-US"/>
+        </w:rPr>
+      </w:pPr>
+    </w:p>
+    <w:p>
+      <w:pPr>
+        <w:tabs>
+          <w:tab w:val="num" w:pos="720"/>
+        </w:tabs>
+        <w:spacing w:after="0"/>
+        <w:rPr>
+          <w:lang w:val="en-US"/>
+        </w:rPr>
+      </w:pPr>
+      <w:r>
+        <w:rPr>
+          <w:noProof/>
+          <w:lang w:val="en-US"/>
+        </w:rPr>
+        <w:drawing>
+          <wp:inline distT="0" distB="0" distL="0" distR="0" wp14:anchorId="30EA3DED" wp14:editId="23B76C34">
+            <wp:extent cx="5676900" cy="1898650"/>
+            <wp:effectExtent l="0" t="0" r="0" b="6350"/>
+            <wp:docPr id="188089142" name="Picture 2"/>
+            <wp:cNvGraphicFramePr>
+              <a:graphicFrameLocks xmlns:a="http://schemas.openxmlformats.org/drawingml/2006/main" noChangeAspect="1"/>
+            </wp:cNvGraphicFramePr>
+            <a:graphic xmlns:a="http://schemas.openxmlformats.org/drawingml/2006/main">
+              <a:graphicData uri="http://schemas.openxmlformats.org/drawingml/2006/picture">
+                <pic:pic xmlns:pic="http://schemas.openxmlformats.org/drawingml/2006/picture">
+                  <pic:nvPicPr>
+                    <pic:cNvPr id="0" name="Picture 6"/>
+                    <pic:cNvPicPr>
+                      <a:picLocks noChangeAspect="1" noChangeArrowheads="1"/>
+                    </pic:cNvPicPr>
+                  </pic:nvPicPr>
+                  <pic:blipFill>
+                    <a:blip r:embed="rId8">
+                      <a:extLst>
+                        <a:ext uri="{28A0092B-C50C-407E-A947-70E740481C1C}">
+                          <a14:useLocalDpi xmlns:a14="http://schemas.microsoft.com/office/drawing/2010/main" val="0"/>
+                        </a:ext>
+                      </a:extLst>
+                    </a:blip>
+                    <a:srcRect/>
+                    <a:stretch>
+                      <a:fillRect/>
+                    </a:stretch>
+                  </pic:blipFill>
+                  <pic:spPr bwMode="auto">
+                    <a:xfrm>
+                      <a:off x="0" y="0"/>
+                      <a:ext cx="5676900" cy="1898650"/>
+                    </a:xfrm>
+                    <a:prstGeom prst="rect">
+                      <a:avLst/>
+                    </a:prstGeom>
+                    <a:noFill/>
+                    <a:ln>
+                      <a:noFill/>
+                    </a:ln>
+                  </pic:spPr>
+                </pic:pic>
+              </a:graphicData>
+            </a:graphic>
+          </wp:inline>
+        </w:drawing>
       </w:r>
     </w:p>
     <w:sectPr>
-      <w:footerReference w:type="default" r:id="rId8"/>
+      <w:footerReference w:type="default" r:id="rId9"/>
       <w:pgSz w:w="11906" w:h="16838"/>
       <w:pgMar w:top="1440" w:right="1440" w:bottom="1440" w:left="1440" w:header="708" w:footer="708" w:gutter="0"/>
       <w:pgBorders w:offsetFrom="page">
@@ -11165,6 +11395,7 @@
   <w:style w:type="character" w:default="1" w:styleId="DefaultParagraphFont">
     <w:name w:val="Default Paragraph Font"/>
     <w:uiPriority w:val="1"/>
+    <w:semiHidden/>
     <w:unhideWhenUsed/>
   </w:style>
   <w:style w:type="table" w:default="1" w:styleId="TableNormal">
@@ -11516,6 +11747,15 @@
     <w:uiPriority w:val="99"/>
     <w:rsid w:val="005F5BA0"/>
   </w:style>
+  <w:style w:type="paragraph" w:styleId="NoSpacing">
+    <w:name w:val="No Spacing"/>
+    <w:uiPriority w:val="1"/>
+    <w:qFormat/>
+    <w:rsid w:val="00D057F9"/>
+    <w:pPr>
+      <w:spacing w:after="0" w:line="240" w:lineRule="auto"/>
+    </w:pPr>
+  </w:style>
 </w:styles>
 </file>
 

</xml_diff>